<commit_message>
updating Coding Assignment doc and adding Coding Assignment pdf
</commit_message>
<xml_diff>
--- a/Spring_Week14_Coding_Assignment_Instructions-3.docx
+++ b/Spring_Week14_Coding_Assignment_Instructions-3.docx
@@ -5171,7 +5171,7 @@
   <w:num w:numId="7" w16cid:durableId="1703243144">
     <w:abstractNumId w:val="4"/>
     <w:lvlOverride w:ilvl="0">
-      <w:lvl w:ilvl="0" w:tplc="F5C07496">
+      <w:lvl w:ilvl="0" w:tplc="7D464DEE">
         <w:start w:val="1"/>
         <w:numFmt w:val="decimal"/>
         <w:lvlText w:val="%1)"/>
@@ -5201,7 +5201,7 @@
       </w:lvl>
     </w:lvlOverride>
     <w:lvlOverride w:ilvl="1">
-      <w:lvl w:ilvl="1" w:tplc="1326FD10">
+      <w:lvl w:ilvl="1" w:tplc="20B87F7A">
         <w:start w:val="1"/>
         <w:numFmt w:val="lowerLetter"/>
         <w:lvlText w:val="%2)"/>
@@ -5231,7 +5231,7 @@
       </w:lvl>
     </w:lvlOverride>
     <w:lvlOverride w:ilvl="2">
-      <w:lvl w:ilvl="2" w:tplc="D3ECC366">
+      <w:lvl w:ilvl="2" w:tplc="F7005DD2">
         <w:start w:val="1"/>
         <w:numFmt w:val="lowerRoman"/>
         <w:lvlText w:val="%3)"/>
@@ -5261,7 +5261,7 @@
       </w:lvl>
     </w:lvlOverride>
     <w:lvlOverride w:ilvl="3">
-      <w:lvl w:ilvl="3" w:tplc="93905E2A">
+      <w:lvl w:ilvl="3" w:tplc="B01CD5CC">
         <w:start w:val="1"/>
         <w:numFmt w:val="decimal"/>
         <w:lvlText w:val="(%4)"/>
@@ -5291,7 +5291,7 @@
       </w:lvl>
     </w:lvlOverride>
     <w:lvlOverride w:ilvl="4">
-      <w:lvl w:ilvl="4" w:tplc="D9D44160">
+      <w:lvl w:ilvl="4" w:tplc="B44C60D8">
         <w:start w:val="1"/>
         <w:numFmt w:val="lowerLetter"/>
         <w:lvlText w:val="(%5)"/>
@@ -5321,7 +5321,7 @@
       </w:lvl>
     </w:lvlOverride>
     <w:lvlOverride w:ilvl="5">
-      <w:lvl w:ilvl="5" w:tplc="49F231A2">
+      <w:lvl w:ilvl="5" w:tplc="C06678E0">
         <w:start w:val="1"/>
         <w:numFmt w:val="lowerRoman"/>
         <w:lvlText w:val="(%6)"/>
@@ -5351,7 +5351,7 @@
       </w:lvl>
     </w:lvlOverride>
     <w:lvlOverride w:ilvl="6">
-      <w:lvl w:ilvl="6" w:tplc="7674D722">
+      <w:lvl w:ilvl="6" w:tplc="CD165A80">
         <w:start w:val="1"/>
         <w:numFmt w:val="decimal"/>
         <w:lvlText w:val="%7."/>
@@ -5381,7 +5381,7 @@
       </w:lvl>
     </w:lvlOverride>
     <w:lvlOverride w:ilvl="7">
-      <w:lvl w:ilvl="7" w:tplc="E918C618">
+      <w:lvl w:ilvl="7" w:tplc="6D143312">
         <w:start w:val="1"/>
         <w:numFmt w:val="lowerLetter"/>
         <w:lvlText w:val="%8."/>
@@ -5411,7 +5411,7 @@
       </w:lvl>
     </w:lvlOverride>
     <w:lvlOverride w:ilvl="8">
-      <w:lvl w:ilvl="8" w:tplc="3F4CC738">
+      <w:lvl w:ilvl="8" w:tplc="90A6B63C">
         <w:start w:val="1"/>
         <w:numFmt w:val="lowerRoman"/>
         <w:lvlText w:val="%9."/>

</xml_diff>